<commit_message>
Updated Scrum Report with missed fields
</commit_message>
<xml_diff>
--- a/ScrumReports/Client/Client Scrum Report Mar 28 - Apr 4.docx
+++ b/ScrumReports/Client/Client Scrum Report Mar 28 - Apr 4.docx
@@ -150,12 +150,28 @@
           <w:szCs w:val="32"/>
         </w:rPr>
       </w:pPr>
-      <w:r>
-        <w:rPr>
-          <w:szCs w:val="32"/>
-        </w:rPr>
-        <w:t>ClientAPI.h/cpp</w:t>
-      </w:r>
+      <w:proofErr w:type="spellStart"/>
+      <w:r>
+        <w:rPr>
+          <w:szCs w:val="32"/>
+        </w:rPr>
+        <w:t>ClientAPI.h</w:t>
+      </w:r>
+      <w:proofErr w:type="spellEnd"/>
+      <w:r>
+        <w:rPr>
+          <w:szCs w:val="32"/>
+        </w:rPr>
+        <w:t>/</w:t>
+      </w:r>
+      <w:proofErr w:type="spellStart"/>
+      <w:r>
+        <w:rPr>
+          <w:szCs w:val="32"/>
+        </w:rPr>
+        <w:t>cpp</w:t>
+      </w:r>
+      <w:proofErr w:type="spellEnd"/>
     </w:p>
     <w:p>
       <w:pPr>
@@ -168,12 +184,14 @@
           <w:szCs w:val="32"/>
         </w:rPr>
       </w:pPr>
+      <w:proofErr w:type="spellStart"/>
       <w:r>
         <w:rPr>
           <w:szCs w:val="32"/>
         </w:rPr>
         <w:t>GuiAPIMode.h</w:t>
       </w:r>
+      <w:proofErr w:type="spellEnd"/>
     </w:p>
     <w:p>
       <w:pPr>
@@ -204,12 +222,14 @@
           <w:szCs w:val="32"/>
         </w:rPr>
       </w:pPr>
+      <w:proofErr w:type="spellStart"/>
       <w:r>
         <w:rPr>
           <w:szCs w:val="32"/>
         </w:rPr>
         <w:t>Page.h</w:t>
       </w:r>
+      <w:proofErr w:type="spellEnd"/>
     </w:p>
     <w:p>
       <w:pPr>
@@ -222,12 +242,28 @@
           <w:szCs w:val="32"/>
         </w:rPr>
       </w:pPr>
-      <w:r>
-        <w:rPr>
-          <w:szCs w:val="32"/>
-        </w:rPr>
-        <w:t>MainMenu.h/cpp</w:t>
-      </w:r>
+      <w:proofErr w:type="spellStart"/>
+      <w:r>
+        <w:rPr>
+          <w:szCs w:val="32"/>
+        </w:rPr>
+        <w:t>MainMenu.h</w:t>
+      </w:r>
+      <w:proofErr w:type="spellEnd"/>
+      <w:r>
+        <w:rPr>
+          <w:szCs w:val="32"/>
+        </w:rPr>
+        <w:t>/</w:t>
+      </w:r>
+      <w:proofErr w:type="spellStart"/>
+      <w:r>
+        <w:rPr>
+          <w:szCs w:val="32"/>
+        </w:rPr>
+        <w:t>cpp</w:t>
+      </w:r>
+      <w:proofErr w:type="spellEnd"/>
     </w:p>
     <w:p>
       <w:pPr>
@@ -258,12 +294,28 @@
           <w:szCs w:val="32"/>
         </w:rPr>
       </w:pPr>
-      <w:r>
-        <w:rPr>
-          <w:szCs w:val="32"/>
-        </w:rPr>
-        <w:t>GameLobby.h/cpp</w:t>
-      </w:r>
+      <w:proofErr w:type="spellStart"/>
+      <w:r>
+        <w:rPr>
+          <w:szCs w:val="32"/>
+        </w:rPr>
+        <w:t>GameLobby.h</w:t>
+      </w:r>
+      <w:proofErr w:type="spellEnd"/>
+      <w:r>
+        <w:rPr>
+          <w:szCs w:val="32"/>
+        </w:rPr>
+        <w:t>/</w:t>
+      </w:r>
+      <w:proofErr w:type="spellStart"/>
+      <w:r>
+        <w:rPr>
+          <w:szCs w:val="32"/>
+        </w:rPr>
+        <w:t>cpp</w:t>
+      </w:r>
+      <w:proofErr w:type="spellEnd"/>
     </w:p>
     <w:p>
       <w:pPr>
@@ -276,12 +328,28 @@
           <w:szCs w:val="32"/>
         </w:rPr>
       </w:pPr>
-      <w:r>
-        <w:rPr>
-          <w:szCs w:val="32"/>
-        </w:rPr>
-        <w:t>GameViewer.h/cpp</w:t>
-      </w:r>
+      <w:proofErr w:type="spellStart"/>
+      <w:r>
+        <w:rPr>
+          <w:szCs w:val="32"/>
+        </w:rPr>
+        <w:t>GameViewer.h</w:t>
+      </w:r>
+      <w:proofErr w:type="spellEnd"/>
+      <w:r>
+        <w:rPr>
+          <w:szCs w:val="32"/>
+        </w:rPr>
+        <w:t>/</w:t>
+      </w:r>
+      <w:proofErr w:type="spellStart"/>
+      <w:r>
+        <w:rPr>
+          <w:szCs w:val="32"/>
+        </w:rPr>
+        <w:t>cpp</w:t>
+      </w:r>
+      <w:proofErr w:type="spellEnd"/>
     </w:p>
     <w:p>
       <w:pPr>
@@ -294,12 +362,28 @@
           <w:szCs w:val="32"/>
         </w:rPr>
       </w:pPr>
-      <w:r>
-        <w:rPr>
-          <w:szCs w:val="32"/>
-        </w:rPr>
-        <w:t>Options.h/cpp</w:t>
-      </w:r>
+      <w:proofErr w:type="spellStart"/>
+      <w:r>
+        <w:rPr>
+          <w:szCs w:val="32"/>
+        </w:rPr>
+        <w:t>Options.h</w:t>
+      </w:r>
+      <w:proofErr w:type="spellEnd"/>
+      <w:r>
+        <w:rPr>
+          <w:szCs w:val="32"/>
+        </w:rPr>
+        <w:t>/</w:t>
+      </w:r>
+      <w:proofErr w:type="spellStart"/>
+      <w:r>
+        <w:rPr>
+          <w:szCs w:val="32"/>
+        </w:rPr>
+        <w:t>cpp</w:t>
+      </w:r>
+      <w:proofErr w:type="spellEnd"/>
     </w:p>
     <w:p>
       <w:pPr>
@@ -316,8 +400,58 @@
         <w:rPr>
           <w:szCs w:val="32"/>
         </w:rPr>
-        <w:t>Changed strure of GuiElement/GuiContainer to inherit from GuiObject</w:t>
-      </w:r>
+        <w:t xml:space="preserve">Changed </w:t>
+      </w:r>
+      <w:proofErr w:type="spellStart"/>
+      <w:r>
+        <w:rPr>
+          <w:szCs w:val="32"/>
+        </w:rPr>
+        <w:t>strure</w:t>
+      </w:r>
+      <w:proofErr w:type="spellEnd"/>
+      <w:r>
+        <w:rPr>
+          <w:szCs w:val="32"/>
+        </w:rPr>
+        <w:t xml:space="preserve"> of </w:t>
+      </w:r>
+      <w:proofErr w:type="spellStart"/>
+      <w:r>
+        <w:rPr>
+          <w:szCs w:val="32"/>
+        </w:rPr>
+        <w:t>GuiElement</w:t>
+      </w:r>
+      <w:proofErr w:type="spellEnd"/>
+      <w:r>
+        <w:rPr>
+          <w:szCs w:val="32"/>
+        </w:rPr>
+        <w:t>/</w:t>
+      </w:r>
+      <w:proofErr w:type="spellStart"/>
+      <w:r>
+        <w:rPr>
+          <w:szCs w:val="32"/>
+        </w:rPr>
+        <w:t>GuiContainer</w:t>
+      </w:r>
+      <w:proofErr w:type="spellEnd"/>
+      <w:r>
+        <w:rPr>
+          <w:szCs w:val="32"/>
+        </w:rPr>
+        <w:t xml:space="preserve"> to inherit from </w:t>
+      </w:r>
+      <w:proofErr w:type="spellStart"/>
+      <w:r>
+        <w:rPr>
+          <w:szCs w:val="32"/>
+        </w:rPr>
+        <w:t>GuiObject</w:t>
+      </w:r>
+      <w:proofErr w:type="spellEnd"/>
     </w:p>
     <w:p>
       <w:pPr>
@@ -330,12 +464,14 @@
           <w:szCs w:val="32"/>
         </w:rPr>
       </w:pPr>
+      <w:proofErr w:type="spellStart"/>
       <w:r>
         <w:rPr>
           <w:szCs w:val="32"/>
         </w:rPr>
         <w:t>GuiElement.h</w:t>
       </w:r>
+      <w:proofErr w:type="spellEnd"/>
     </w:p>
     <w:p>
       <w:pPr>
@@ -348,12 +484,28 @@
           <w:szCs w:val="32"/>
         </w:rPr>
       </w:pPr>
-      <w:r>
-        <w:rPr>
-          <w:szCs w:val="32"/>
-        </w:rPr>
-        <w:t>GuiContainer.h/cpp</w:t>
-      </w:r>
+      <w:proofErr w:type="spellStart"/>
+      <w:r>
+        <w:rPr>
+          <w:szCs w:val="32"/>
+        </w:rPr>
+        <w:t>GuiContainer.h</w:t>
+      </w:r>
+      <w:proofErr w:type="spellEnd"/>
+      <w:r>
+        <w:rPr>
+          <w:szCs w:val="32"/>
+        </w:rPr>
+        <w:t>/</w:t>
+      </w:r>
+      <w:proofErr w:type="spellStart"/>
+      <w:r>
+        <w:rPr>
+          <w:szCs w:val="32"/>
+        </w:rPr>
+        <w:t>cpp</w:t>
+      </w:r>
+      <w:proofErr w:type="spellEnd"/>
     </w:p>
     <w:p>
       <w:pPr>
@@ -366,12 +518,14 @@
           <w:szCs w:val="32"/>
         </w:rPr>
       </w:pPr>
+      <w:proofErr w:type="spellStart"/>
       <w:r>
         <w:rPr>
           <w:szCs w:val="32"/>
         </w:rPr>
         <w:t>GuiObject.h</w:t>
       </w:r>
+      <w:proofErr w:type="spellEnd"/>
     </w:p>
     <w:p>
       <w:pPr>
@@ -401,8 +555,16 @@
         <w:rPr>
           <w:szCs w:val="32"/>
         </w:rPr>
-        <w:t>Replaced Vectors with maps in ClientAPI</w:t>
-      </w:r>
+        <w:t xml:space="preserve">Replaced Vectors with maps in </w:t>
+      </w:r>
+      <w:proofErr w:type="spellStart"/>
+      <w:r>
+        <w:rPr>
+          <w:szCs w:val="32"/>
+        </w:rPr>
+        <w:t>ClientAPI</w:t>
+      </w:r>
+      <w:proofErr w:type="spellEnd"/>
     </w:p>
     <w:p>
       <w:pPr>
@@ -415,12 +577,28 @@
           <w:szCs w:val="32"/>
         </w:rPr>
       </w:pPr>
-      <w:r>
-        <w:rPr>
-          <w:szCs w:val="32"/>
-        </w:rPr>
-        <w:t>ClientAPI.h/cpp</w:t>
-      </w:r>
+      <w:proofErr w:type="spellStart"/>
+      <w:r>
+        <w:rPr>
+          <w:szCs w:val="32"/>
+        </w:rPr>
+        <w:t>ClientAPI.h</w:t>
+      </w:r>
+      <w:proofErr w:type="spellEnd"/>
+      <w:r>
+        <w:rPr>
+          <w:szCs w:val="32"/>
+        </w:rPr>
+        <w:t>/</w:t>
+      </w:r>
+      <w:proofErr w:type="spellStart"/>
+      <w:r>
+        <w:rPr>
+          <w:szCs w:val="32"/>
+        </w:rPr>
+        <w:t>cpp</w:t>
+      </w:r>
+      <w:proofErr w:type="spellEnd"/>
     </w:p>
     <w:p>
       <w:pPr>
@@ -437,7 +615,21 @@
         <w:rPr>
           <w:szCs w:val="32"/>
         </w:rPr>
-        <w:t>Added a Message struct to Client</w:t>
+        <w:t xml:space="preserve">Added a Message </w:t>
+      </w:r>
+      <w:proofErr w:type="spellStart"/>
+      <w:r>
+        <w:rPr>
+          <w:szCs w:val="32"/>
+        </w:rPr>
+        <w:t>struct</w:t>
+      </w:r>
+      <w:proofErr w:type="spellEnd"/>
+      <w:r>
+        <w:rPr>
+          <w:szCs w:val="32"/>
+        </w:rPr>
+        <w:t xml:space="preserve"> to Client</w:t>
       </w:r>
     </w:p>
     <w:p>
@@ -451,12 +643,14 @@
           <w:szCs w:val="32"/>
         </w:rPr>
       </w:pPr>
+      <w:proofErr w:type="spellStart"/>
       <w:r>
         <w:rPr>
           <w:szCs w:val="32"/>
         </w:rPr>
         <w:t>Message.h</w:t>
       </w:r>
+      <w:proofErr w:type="spellEnd"/>
     </w:p>
     <w:p>
       <w:pPr>
@@ -473,8 +667,16 @@
         <w:rPr>
           <w:szCs w:val="32"/>
         </w:rPr>
-        <w:t>Began Implementing Networking events into GameLobby</w:t>
-      </w:r>
+        <w:t xml:space="preserve">Began Implementing Networking events into </w:t>
+      </w:r>
+      <w:proofErr w:type="spellStart"/>
+      <w:r>
+        <w:rPr>
+          <w:szCs w:val="32"/>
+        </w:rPr>
+        <w:t>GameLobby</w:t>
+      </w:r>
+      <w:proofErr w:type="spellEnd"/>
     </w:p>
     <w:p>
       <w:pPr>
@@ -487,6 +689,7 @@
           <w:szCs w:val="32"/>
         </w:rPr>
       </w:pPr>
+      <w:proofErr w:type="spellStart"/>
       <w:r>
         <w:rPr>
           <w:szCs w:val="32"/>
@@ -505,12 +708,21 @@
         </w:rPr>
         <w:t>.h</w:t>
       </w:r>
-      <w:r>
-        <w:rPr>
-          <w:szCs w:val="32"/>
-        </w:rPr>
-        <w:t>/cpp</w:t>
-      </w:r>
+      <w:proofErr w:type="spellEnd"/>
+      <w:r>
+        <w:rPr>
+          <w:szCs w:val="32"/>
+        </w:rPr>
+        <w:t>/</w:t>
+      </w:r>
+      <w:proofErr w:type="spellStart"/>
+      <w:r>
+        <w:rPr>
+          <w:szCs w:val="32"/>
+        </w:rPr>
+        <w:t>cpp</w:t>
+      </w:r>
+      <w:proofErr w:type="spellEnd"/>
     </w:p>
     <w:p>
       <w:pPr>
@@ -558,8 +770,16 @@
         <w:rPr>
           <w:szCs w:val="32"/>
         </w:rPr>
-        <w:t>Design\Client\Class Diagrams\GuiObject</w:t>
-      </w:r>
+        <w:t>Design\Client\Class Diagrams\</w:t>
+      </w:r>
+      <w:proofErr w:type="spellStart"/>
+      <w:r>
+        <w:rPr>
+          <w:szCs w:val="32"/>
+        </w:rPr>
+        <w:t>GuiObject</w:t>
+      </w:r>
+      <w:proofErr w:type="spellEnd"/>
     </w:p>
     <w:p>
       <w:pPr>
@@ -576,8 +796,16 @@
         <w:rPr>
           <w:szCs w:val="32"/>
         </w:rPr>
-        <w:t>Design\Client\Class Diagrams\GuiElement</w:t>
-      </w:r>
+        <w:t>Design\Client\Class Diagrams\</w:t>
+      </w:r>
+      <w:proofErr w:type="spellStart"/>
+      <w:r>
+        <w:rPr>
+          <w:szCs w:val="32"/>
+        </w:rPr>
+        <w:t>GuiElement</w:t>
+      </w:r>
+      <w:proofErr w:type="spellEnd"/>
     </w:p>
     <w:p>
       <w:pPr>
@@ -594,8 +822,16 @@
         <w:rPr>
           <w:szCs w:val="32"/>
         </w:rPr>
-        <w:t>Design\Client\Class Diagrams\GuiContainer</w:t>
-      </w:r>
+        <w:t>Design\Client\Class Diagrams\</w:t>
+      </w:r>
+      <w:proofErr w:type="spellStart"/>
+      <w:r>
+        <w:rPr>
+          <w:szCs w:val="32"/>
+        </w:rPr>
+        <w:t>GuiContainer</w:t>
+      </w:r>
+      <w:proofErr w:type="spellEnd"/>
     </w:p>
     <w:p>
       <w:pPr>
@@ -621,12 +857,44 @@
           <w:szCs w:val="32"/>
         </w:rPr>
       </w:pPr>
-      <w:r>
-        <w:rPr>
-          <w:szCs w:val="32"/>
-        </w:rPr>
-        <w:t>Christian Adao</w:t>
-      </w:r>
+    </w:p>
+    <w:p>
+      <w:pPr>
+        <w:rPr>
+          <w:szCs w:val="32"/>
+        </w:rPr>
+      </w:pPr>
+    </w:p>
+    <w:p>
+      <w:pPr>
+        <w:rPr>
+          <w:szCs w:val="32"/>
+        </w:rPr>
+      </w:pPr>
+      <w:bookmarkStart w:id="0" w:name="_GoBack"/>
+      <w:bookmarkEnd w:id="0"/>
+    </w:p>
+    <w:p>
+      <w:pPr>
+        <w:rPr>
+          <w:szCs w:val="32"/>
+        </w:rPr>
+      </w:pPr>
+      <w:r>
+        <w:rPr>
+          <w:szCs w:val="32"/>
+        </w:rPr>
+        <w:lastRenderedPageBreak/>
+        <w:t xml:space="preserve">Christian </w:t>
+      </w:r>
+      <w:proofErr w:type="spellStart"/>
+      <w:r>
+        <w:rPr>
+          <w:szCs w:val="32"/>
+        </w:rPr>
+        <w:t>Adao</w:t>
+      </w:r>
+      <w:proofErr w:type="spellEnd"/>
     </w:p>
     <w:p>
       <w:pPr>
@@ -661,13 +929,7 @@
         <w:rPr>
           <w:szCs w:val="32"/>
         </w:rPr>
-        <w:t>Design\Client\Class Diagrams\</w:t>
-      </w:r>
-      <w:r>
-        <w:rPr>
-          <w:szCs w:val="32"/>
-        </w:rPr>
-        <w:t>Page</w:t>
+        <w:t>Design\Client\Class Diagrams\Page</w:t>
       </w:r>
     </w:p>
     <w:p>
@@ -685,17 +947,16 @@
         <w:rPr>
           <w:szCs w:val="32"/>
         </w:rPr>
-        <w:lastRenderedPageBreak/>
         <w:t>Design\Client\Class Diagrams\</w:t>
       </w:r>
+      <w:proofErr w:type="spellStart"/>
       <w:r>
         <w:rPr>
           <w:szCs w:val="32"/>
         </w:rPr>
         <w:t>MainMenu</w:t>
       </w:r>
-      <w:bookmarkStart w:id="0" w:name="_GoBack"/>
-      <w:bookmarkEnd w:id="0"/>
+      <w:proofErr w:type="spellEnd"/>
     </w:p>
     <w:p>
       <w:pPr>
@@ -712,13 +973,7 @@
         <w:rPr>
           <w:szCs w:val="32"/>
         </w:rPr>
-        <w:t>Design\Client\Class Diagrams\</w:t>
-      </w:r>
-      <w:r>
-        <w:rPr>
-          <w:szCs w:val="32"/>
-        </w:rPr>
-        <w:t>Credits</w:t>
+        <w:t>Design\Client\Class Diagrams\Credits</w:t>
       </w:r>
     </w:p>
     <w:p>
@@ -738,12 +993,14 @@
         </w:rPr>
         <w:t>Design\Client\Class Diagrams\</w:t>
       </w:r>
+      <w:proofErr w:type="spellStart"/>
       <w:r>
         <w:rPr>
           <w:szCs w:val="32"/>
         </w:rPr>
         <w:t>GameLobby</w:t>
       </w:r>
+      <w:proofErr w:type="spellEnd"/>
     </w:p>
     <w:p>
       <w:pPr>
@@ -760,13 +1017,7 @@
         <w:rPr>
           <w:szCs w:val="32"/>
         </w:rPr>
-        <w:t>Design\Client\Class Diagrams\O</w:t>
-      </w:r>
-      <w:r>
-        <w:rPr>
-          <w:szCs w:val="32"/>
-        </w:rPr>
-        <w:t>ptions</w:t>
+        <w:t>Design\Client\Class Diagrams\Options</w:t>
       </w:r>
     </w:p>
     <w:p>
@@ -811,8 +1062,16 @@
         <w:rPr>
           <w:szCs w:val="32"/>
         </w:rPr>
-        <w:t>Tyler Remazki</w:t>
-      </w:r>
+        <w:t xml:space="preserve">Tyler </w:t>
+      </w:r>
+      <w:proofErr w:type="spellStart"/>
+      <w:r>
+        <w:rPr>
+          <w:szCs w:val="32"/>
+        </w:rPr>
+        <w:t>Remazki</w:t>
+      </w:r>
+      <w:proofErr w:type="spellEnd"/>
     </w:p>
     <w:p>
       <w:pPr>
@@ -829,8 +1088,30 @@
         <w:rPr>
           <w:szCs w:val="32"/>
         </w:rPr>
-        <w:t>Fixed the many bugs within GuiGridLayer and GuiGridSquare</w:t>
-      </w:r>
+        <w:t xml:space="preserve">Fixed the many bugs within </w:t>
+      </w:r>
+      <w:proofErr w:type="spellStart"/>
+      <w:r>
+        <w:rPr>
+          <w:szCs w:val="32"/>
+        </w:rPr>
+        <w:t>GuiGridLayer</w:t>
+      </w:r>
+      <w:proofErr w:type="spellEnd"/>
+      <w:r>
+        <w:rPr>
+          <w:szCs w:val="32"/>
+        </w:rPr>
+        <w:t xml:space="preserve"> and </w:t>
+      </w:r>
+      <w:proofErr w:type="spellStart"/>
+      <w:r>
+        <w:rPr>
+          <w:szCs w:val="32"/>
+        </w:rPr>
+        <w:t>GuiGridSquare</w:t>
+      </w:r>
+      <w:proofErr w:type="spellEnd"/>
     </w:p>
     <w:p>
       <w:pPr>
@@ -843,12 +1124,28 @@
           <w:szCs w:val="32"/>
         </w:rPr>
       </w:pPr>
-      <w:r>
-        <w:rPr>
-          <w:szCs w:val="32"/>
-        </w:rPr>
-        <w:t>GuiGridLayer.h/cpp</w:t>
-      </w:r>
+      <w:proofErr w:type="spellStart"/>
+      <w:r>
+        <w:rPr>
+          <w:szCs w:val="32"/>
+        </w:rPr>
+        <w:t>GuiGridLayer.h</w:t>
+      </w:r>
+      <w:proofErr w:type="spellEnd"/>
+      <w:r>
+        <w:rPr>
+          <w:szCs w:val="32"/>
+        </w:rPr>
+        <w:t>/</w:t>
+      </w:r>
+      <w:proofErr w:type="spellStart"/>
+      <w:r>
+        <w:rPr>
+          <w:szCs w:val="32"/>
+        </w:rPr>
+        <w:t>cpp</w:t>
+      </w:r>
+      <w:proofErr w:type="spellEnd"/>
     </w:p>
     <w:p>
       <w:pPr>
@@ -861,25 +1158,49 @@
           <w:szCs w:val="32"/>
         </w:rPr>
       </w:pPr>
-      <w:r>
-        <w:rPr>
-          <w:szCs w:val="32"/>
-        </w:rPr>
-        <w:t>GuiGridSquare.h/cpp</w:t>
-      </w:r>
-    </w:p>
-    <w:p>
-      <w:pPr>
-        <w:rPr>
-          <w:szCs w:val="32"/>
-        </w:rPr>
-      </w:pPr>
-      <w:r>
-        <w:rPr>
-          <w:szCs w:val="32"/>
-        </w:rPr>
-        <w:t>David Vo</w:t>
-      </w:r>
+      <w:proofErr w:type="spellStart"/>
+      <w:r>
+        <w:rPr>
+          <w:szCs w:val="32"/>
+        </w:rPr>
+        <w:t>GuiGridSquare.h</w:t>
+      </w:r>
+      <w:proofErr w:type="spellEnd"/>
+      <w:r>
+        <w:rPr>
+          <w:szCs w:val="32"/>
+        </w:rPr>
+        <w:t>/</w:t>
+      </w:r>
+      <w:proofErr w:type="spellStart"/>
+      <w:r>
+        <w:rPr>
+          <w:szCs w:val="32"/>
+        </w:rPr>
+        <w:t>cpp</w:t>
+      </w:r>
+      <w:proofErr w:type="spellEnd"/>
+    </w:p>
+    <w:p>
+      <w:pPr>
+        <w:rPr>
+          <w:szCs w:val="32"/>
+        </w:rPr>
+      </w:pPr>
+      <w:r>
+        <w:rPr>
+          <w:szCs w:val="32"/>
+        </w:rPr>
+        <w:t xml:space="preserve">David </w:t>
+      </w:r>
+      <w:proofErr w:type="gramStart"/>
+      <w:r>
+        <w:rPr>
+          <w:szCs w:val="32"/>
+        </w:rPr>
+        <w:t>Vo</w:t>
+      </w:r>
+      <w:proofErr w:type="gramEnd"/>
     </w:p>
     <w:p>
       <w:pPr>
@@ -910,12 +1231,28 @@
           <w:szCs w:val="32"/>
         </w:rPr>
       </w:pPr>
-      <w:r>
-        <w:rPr>
-          <w:szCs w:val="32"/>
-        </w:rPr>
-        <w:t>Options.h/cpp</w:t>
-      </w:r>
+      <w:proofErr w:type="spellStart"/>
+      <w:r>
+        <w:rPr>
+          <w:szCs w:val="32"/>
+        </w:rPr>
+        <w:t>Options.h</w:t>
+      </w:r>
+      <w:proofErr w:type="spellEnd"/>
+      <w:r>
+        <w:rPr>
+          <w:szCs w:val="32"/>
+        </w:rPr>
+        <w:t>/</w:t>
+      </w:r>
+      <w:proofErr w:type="spellStart"/>
+      <w:r>
+        <w:rPr>
+          <w:szCs w:val="32"/>
+        </w:rPr>
+        <w:t>cpp</w:t>
+      </w:r>
+      <w:proofErr w:type="spellEnd"/>
     </w:p>
     <w:p>
       <w:pPr>

</xml_diff>